<commit_message>
Fix GBK coding error
</commit_message>
<xml_diff>
--- a/models/Wordtemplate/Windows-result.docx
+++ b/models/Wordtemplate/Windows-result.docx
@@ -2,9 +2,30 @@
 <file path=word/document.xml><?xml version="1.0" encoding="utf-8"?>
 <w:document xmlns:wpc="http://schemas.microsoft.com/office/word/2010/wordprocessingCanvas" xmlns:mc="http://schemas.openxmlformats.org/markup-compatibility/2006" xmlns:o="urn:schemas-microsoft-com:office:office" xmlns:r="http://schemas.openxmlformats.org/officeDocument/2006/relationships" xmlns:m="http://schemas.openxmlformats.org/officeDocument/2006/math" xmlns:v="urn:schemas-microsoft-com:vml" xmlns:wp14="http://schemas.microsoft.com/office/word/2010/wordprocessingDrawing" xmlns:wp="http://schemas.openxmlformats.org/drawingml/2006/wordprocessingDrawing" xmlns:w="http://schemas.openxmlformats.org/wordprocessingml/2006/main" xmlns:w14="http://schemas.microsoft.com/office/word/2010/wordml" xmlns:w10="urn:schemas-microsoft-com:office:word" xmlns:w15="http://schemas.microsoft.com/office/word/2012/wordml" xmlns:wpg="http://schemas.microsoft.com/office/word/2010/wordprocessingGroup" xmlns:wpi="http://schemas.microsoft.com/office/word/2010/wordprocessingInk" xmlns:wne="http://schemas.microsoft.com/office/word/2006/wordml" xmlns:wps="http://schemas.microsoft.com/office/word/2010/wordprocessingShape" xmlns:wpsCustomData="http://www.wps.cn/officeDocument/2013/wpsCustomData" mc:Ignorable="w14 w15 wp14">
   <w:body>
+    <w:p>
+      <w:pPr>
+        <w:pStyle w:val="2"/>
+        <w:bidi w:val="0"/>
+        <w:jc w:val="center"/>
+      </w:pPr>
+      <w:bookmarkStart w:id="0" w:name="_GoBack"/>
+      <w:r>
+        <w:rPr>
+          <w:rFonts w:hint="default"/>
+        </w:rPr>
+        <w:t>Windows</w:t>
+      </w:r>
+      <w:r>
+        <w:rPr>
+          <w:rFonts w:hint="eastAsia"/>
+        </w:rPr>
+        <w:t>服务器基线检查结果汇总</w:t>
+      </w:r>
+    </w:p>
+    <w:bookmarkEnd w:id="0"/>
     <w:tbl>
       <w:tblPr>
-        <w:tblStyle w:val="5"/>
+        <w:tblStyle w:val="6"/>
         <w:tblW w:w="5000" w:type="pct"/>
         <w:tblInd w:w="0" w:type="dxa"/>
         <w:tblBorders>
@@ -39,12 +60,6 @@
             <w:insideH w:val="single" w:color="auto" w:sz="4" w:space="0"/>
             <w:insideV w:val="single" w:color="auto" w:sz="4" w:space="0"/>
           </w:tblBorders>
-          <w:tblCellMar>
-            <w:top w:w="0" w:type="dxa"/>
-            <w:left w:w="108" w:type="dxa"/>
-            <w:bottom w:w="0" w:type="dxa"/>
-            <w:right w:w="108" w:type="dxa"/>
-          </w:tblCellMar>
         </w:tblPrEx>
         <w:trPr>
           <w:trHeight w:val="274" w:hRule="atLeast"/>
@@ -152,12 +167,6 @@
             <w:insideH w:val="single" w:color="auto" w:sz="4" w:space="0"/>
             <w:insideV w:val="single" w:color="auto" w:sz="4" w:space="0"/>
           </w:tblBorders>
-          <w:tblCellMar>
-            <w:top w:w="0" w:type="dxa"/>
-            <w:left w:w="108" w:type="dxa"/>
-            <w:bottom w:w="0" w:type="dxa"/>
-            <w:right w:w="108" w:type="dxa"/>
-          </w:tblCellMar>
         </w:tblPrEx>
         <w:tc>
           <w:tcPr>
@@ -317,12 +326,6 @@
             <w:insideH w:val="single" w:color="auto" w:sz="4" w:space="0"/>
             <w:insideV w:val="single" w:color="auto" w:sz="4" w:space="0"/>
           </w:tblBorders>
-          <w:tblCellMar>
-            <w:top w:w="0" w:type="dxa"/>
-            <w:left w:w="108" w:type="dxa"/>
-            <w:bottom w:w="0" w:type="dxa"/>
-            <w:right w:w="108" w:type="dxa"/>
-          </w:tblCellMar>
         </w:tblPrEx>
         <w:tc>
           <w:tcPr>
@@ -478,12 +481,6 @@
             <w:insideH w:val="single" w:color="auto" w:sz="4" w:space="0"/>
             <w:insideV w:val="single" w:color="auto" w:sz="4" w:space="0"/>
           </w:tblBorders>
-          <w:tblCellMar>
-            <w:top w:w="0" w:type="dxa"/>
-            <w:left w:w="108" w:type="dxa"/>
-            <w:bottom w:w="0" w:type="dxa"/>
-            <w:right w:w="108" w:type="dxa"/>
-          </w:tblCellMar>
         </w:tblPrEx>
         <w:tc>
           <w:tcPr>
@@ -648,12 +645,6 @@
             <w:insideH w:val="single" w:color="auto" w:sz="4" w:space="0"/>
             <w:insideV w:val="single" w:color="auto" w:sz="4" w:space="0"/>
           </w:tblBorders>
-          <w:tblCellMar>
-            <w:top w:w="0" w:type="dxa"/>
-            <w:left w:w="108" w:type="dxa"/>
-            <w:bottom w:w="0" w:type="dxa"/>
-            <w:right w:w="108" w:type="dxa"/>
-          </w:tblCellMar>
         </w:tblPrEx>
         <w:tc>
           <w:tcPr>
@@ -794,12 +785,6 @@
             <w:insideH w:val="single" w:color="auto" w:sz="4" w:space="0"/>
             <w:insideV w:val="single" w:color="auto" w:sz="4" w:space="0"/>
           </w:tblBorders>
-          <w:tblCellMar>
-            <w:top w:w="0" w:type="dxa"/>
-            <w:left w:w="108" w:type="dxa"/>
-            <w:bottom w:w="0" w:type="dxa"/>
-            <w:right w:w="108" w:type="dxa"/>
-          </w:tblCellMar>
         </w:tblPrEx>
         <w:tc>
           <w:tcPr>
@@ -931,12 +916,6 @@
             <w:insideH w:val="single" w:color="auto" w:sz="4" w:space="0"/>
             <w:insideV w:val="single" w:color="auto" w:sz="4" w:space="0"/>
           </w:tblBorders>
-          <w:tblCellMar>
-            <w:top w:w="0" w:type="dxa"/>
-            <w:left w:w="108" w:type="dxa"/>
-            <w:bottom w:w="0" w:type="dxa"/>
-            <w:right w:w="108" w:type="dxa"/>
-          </w:tblCellMar>
         </w:tblPrEx>
         <w:tc>
           <w:tcPr>
@@ -1068,12 +1047,6 @@
             <w:insideH w:val="single" w:color="auto" w:sz="4" w:space="0"/>
             <w:insideV w:val="single" w:color="auto" w:sz="4" w:space="0"/>
           </w:tblBorders>
-          <w:tblCellMar>
-            <w:top w:w="0" w:type="dxa"/>
-            <w:left w:w="108" w:type="dxa"/>
-            <w:bottom w:w="0" w:type="dxa"/>
-            <w:right w:w="108" w:type="dxa"/>
-          </w:tblCellMar>
         </w:tblPrEx>
         <w:tc>
           <w:tcPr>
@@ -1197,12 +1170,6 @@
             <w:insideH w:val="single" w:color="auto" w:sz="4" w:space="0"/>
             <w:insideV w:val="single" w:color="auto" w:sz="4" w:space="0"/>
           </w:tblBorders>
-          <w:tblCellMar>
-            <w:top w:w="0" w:type="dxa"/>
-            <w:left w:w="108" w:type="dxa"/>
-            <w:bottom w:w="0" w:type="dxa"/>
-            <w:right w:w="108" w:type="dxa"/>
-          </w:tblCellMar>
         </w:tblPrEx>
         <w:tc>
           <w:tcPr>
@@ -1334,12 +1301,6 @@
             <w:insideH w:val="single" w:color="auto" w:sz="4" w:space="0"/>
             <w:insideV w:val="single" w:color="auto" w:sz="4" w:space="0"/>
           </w:tblBorders>
-          <w:tblCellMar>
-            <w:top w:w="0" w:type="dxa"/>
-            <w:left w:w="108" w:type="dxa"/>
-            <w:bottom w:w="0" w:type="dxa"/>
-            <w:right w:w="108" w:type="dxa"/>
-          </w:tblCellMar>
         </w:tblPrEx>
         <w:tc>
           <w:tcPr>
@@ -1478,12 +1439,6 @@
             <w:insideH w:val="single" w:color="auto" w:sz="4" w:space="0"/>
             <w:insideV w:val="single" w:color="auto" w:sz="4" w:space="0"/>
           </w:tblBorders>
-          <w:tblCellMar>
-            <w:top w:w="0" w:type="dxa"/>
-            <w:left w:w="108" w:type="dxa"/>
-            <w:bottom w:w="0" w:type="dxa"/>
-            <w:right w:w="108" w:type="dxa"/>
-          </w:tblCellMar>
         </w:tblPrEx>
         <w:tc>
           <w:tcPr>
@@ -1645,12 +1600,6 @@
             <w:insideH w:val="single" w:color="auto" w:sz="4" w:space="0"/>
             <w:insideV w:val="single" w:color="auto" w:sz="4" w:space="0"/>
           </w:tblBorders>
-          <w:tblCellMar>
-            <w:top w:w="0" w:type="dxa"/>
-            <w:left w:w="108" w:type="dxa"/>
-            <w:bottom w:w="0" w:type="dxa"/>
-            <w:right w:w="108" w:type="dxa"/>
-          </w:tblCellMar>
         </w:tblPrEx>
         <w:tc>
           <w:tcPr>
@@ -1781,12 +1730,6 @@
             <w:insideH w:val="single" w:color="auto" w:sz="4" w:space="0"/>
             <w:insideV w:val="single" w:color="auto" w:sz="4" w:space="0"/>
           </w:tblBorders>
-          <w:tblCellMar>
-            <w:top w:w="0" w:type="dxa"/>
-            <w:left w:w="108" w:type="dxa"/>
-            <w:bottom w:w="0" w:type="dxa"/>
-            <w:right w:w="108" w:type="dxa"/>
-          </w:tblCellMar>
         </w:tblPrEx>
         <w:tc>
           <w:tcPr>
@@ -1910,12 +1853,6 @@
             <w:insideH w:val="single" w:color="auto" w:sz="4" w:space="0"/>
             <w:insideV w:val="single" w:color="auto" w:sz="4" w:space="0"/>
           </w:tblBorders>
-          <w:tblCellMar>
-            <w:top w:w="0" w:type="dxa"/>
-            <w:left w:w="108" w:type="dxa"/>
-            <w:bottom w:w="0" w:type="dxa"/>
-            <w:right w:w="108" w:type="dxa"/>
-          </w:tblCellMar>
         </w:tblPrEx>
         <w:tc>
           <w:tcPr>
@@ -2039,12 +1976,6 @@
             <w:insideH w:val="single" w:color="auto" w:sz="4" w:space="0"/>
             <w:insideV w:val="single" w:color="auto" w:sz="4" w:space="0"/>
           </w:tblBorders>
-          <w:tblCellMar>
-            <w:top w:w="0" w:type="dxa"/>
-            <w:left w:w="108" w:type="dxa"/>
-            <w:bottom w:w="0" w:type="dxa"/>
-            <w:right w:w="108" w:type="dxa"/>
-          </w:tblCellMar>
         </w:tblPrEx>
         <w:tc>
           <w:tcPr>
@@ -2175,12 +2106,6 @@
             <w:insideH w:val="single" w:color="auto" w:sz="4" w:space="0"/>
             <w:insideV w:val="single" w:color="auto" w:sz="4" w:space="0"/>
           </w:tblBorders>
-          <w:tblCellMar>
-            <w:top w:w="0" w:type="dxa"/>
-            <w:left w:w="108" w:type="dxa"/>
-            <w:bottom w:w="0" w:type="dxa"/>
-            <w:right w:w="108" w:type="dxa"/>
-          </w:tblCellMar>
         </w:tblPrEx>
         <w:tc>
           <w:tcPr>
@@ -2325,12 +2250,6 @@
             <w:insideH w:val="single" w:color="auto" w:sz="4" w:space="0"/>
             <w:insideV w:val="single" w:color="auto" w:sz="4" w:space="0"/>
           </w:tblBorders>
-          <w:tblCellMar>
-            <w:top w:w="0" w:type="dxa"/>
-            <w:left w:w="108" w:type="dxa"/>
-            <w:bottom w:w="0" w:type="dxa"/>
-            <w:right w:w="108" w:type="dxa"/>
-          </w:tblCellMar>
         </w:tblPrEx>
         <w:tc>
           <w:tcPr>
@@ -2454,12 +2373,6 @@
             <w:insideH w:val="single" w:color="auto" w:sz="4" w:space="0"/>
             <w:insideV w:val="single" w:color="auto" w:sz="4" w:space="0"/>
           </w:tblBorders>
-          <w:tblCellMar>
-            <w:top w:w="0" w:type="dxa"/>
-            <w:left w:w="108" w:type="dxa"/>
-            <w:bottom w:w="0" w:type="dxa"/>
-            <w:right w:w="108" w:type="dxa"/>
-          </w:tblCellMar>
         </w:tblPrEx>
         <w:tc>
           <w:tcPr>
@@ -2583,12 +2496,6 @@
             <w:insideH w:val="single" w:color="auto" w:sz="4" w:space="0"/>
             <w:insideV w:val="single" w:color="auto" w:sz="4" w:space="0"/>
           </w:tblBorders>
-          <w:tblCellMar>
-            <w:top w:w="0" w:type="dxa"/>
-            <w:left w:w="108" w:type="dxa"/>
-            <w:bottom w:w="0" w:type="dxa"/>
-            <w:right w:w="108" w:type="dxa"/>
-          </w:tblCellMar>
         </w:tblPrEx>
         <w:tc>
           <w:tcPr>
@@ -2712,12 +2619,6 @@
             <w:insideH w:val="single" w:color="auto" w:sz="4" w:space="0"/>
             <w:insideV w:val="single" w:color="auto" w:sz="4" w:space="0"/>
           </w:tblBorders>
-          <w:tblCellMar>
-            <w:top w:w="0" w:type="dxa"/>
-            <w:left w:w="108" w:type="dxa"/>
-            <w:bottom w:w="0" w:type="dxa"/>
-            <w:right w:w="108" w:type="dxa"/>
-          </w:tblCellMar>
         </w:tblPrEx>
         <w:tc>
           <w:tcPr>
@@ -2960,12 +2861,6 @@
             <w:insideH w:val="single" w:color="auto" w:sz="4" w:space="0"/>
             <w:insideV w:val="single" w:color="auto" w:sz="4" w:space="0"/>
           </w:tblBorders>
-          <w:tblCellMar>
-            <w:top w:w="0" w:type="dxa"/>
-            <w:left w:w="108" w:type="dxa"/>
-            <w:bottom w:w="0" w:type="dxa"/>
-            <w:right w:w="108" w:type="dxa"/>
-          </w:tblCellMar>
         </w:tblPrEx>
         <w:tc>
           <w:tcPr>
@@ -3081,12 +2976,6 @@
             <w:insideH w:val="single" w:color="auto" w:sz="4" w:space="0"/>
             <w:insideV w:val="single" w:color="auto" w:sz="4" w:space="0"/>
           </w:tblBorders>
-          <w:tblCellMar>
-            <w:top w:w="0" w:type="dxa"/>
-            <w:left w:w="108" w:type="dxa"/>
-            <w:bottom w:w="0" w:type="dxa"/>
-            <w:right w:w="108" w:type="dxa"/>
-          </w:tblCellMar>
         </w:tblPrEx>
         <w:tc>
           <w:tcPr>
@@ -3225,12 +3114,6 @@
             <w:insideH w:val="single" w:color="auto" w:sz="4" w:space="0"/>
             <w:insideV w:val="single" w:color="auto" w:sz="4" w:space="0"/>
           </w:tblBorders>
-          <w:tblCellMar>
-            <w:top w:w="0" w:type="dxa"/>
-            <w:left w:w="108" w:type="dxa"/>
-            <w:bottom w:w="0" w:type="dxa"/>
-            <w:right w:w="108" w:type="dxa"/>
-          </w:tblCellMar>
         </w:tblPrEx>
         <w:tc>
           <w:tcPr>
@@ -3332,12 +3215,6 @@
             <w:insideH w:val="single" w:color="auto" w:sz="4" w:space="0"/>
             <w:insideV w:val="single" w:color="auto" w:sz="4" w:space="0"/>
           </w:tblBorders>
-          <w:tblCellMar>
-            <w:top w:w="0" w:type="dxa"/>
-            <w:left w:w="108" w:type="dxa"/>
-            <w:bottom w:w="0" w:type="dxa"/>
-            <w:right w:w="108" w:type="dxa"/>
-          </w:tblCellMar>
         </w:tblPrEx>
         <w:tc>
           <w:tcPr>
@@ -3495,12 +3372,6 @@
             <w:insideH w:val="single" w:color="auto" w:sz="4" w:space="0"/>
             <w:insideV w:val="single" w:color="auto" w:sz="4" w:space="0"/>
           </w:tblBorders>
-          <w:tblCellMar>
-            <w:top w:w="0" w:type="dxa"/>
-            <w:left w:w="108" w:type="dxa"/>
-            <w:bottom w:w="0" w:type="dxa"/>
-            <w:right w:w="108" w:type="dxa"/>
-          </w:tblCellMar>
         </w:tblPrEx>
         <w:tc>
           <w:tcPr>
@@ -3645,12 +3516,6 @@
             <w:insideH w:val="single" w:color="auto" w:sz="4" w:space="0"/>
             <w:insideV w:val="single" w:color="auto" w:sz="4" w:space="0"/>
           </w:tblBorders>
-          <w:tblCellMar>
-            <w:top w:w="0" w:type="dxa"/>
-            <w:left w:w="108" w:type="dxa"/>
-            <w:bottom w:w="0" w:type="dxa"/>
-            <w:right w:w="108" w:type="dxa"/>
-          </w:tblCellMar>
         </w:tblPrEx>
         <w:tc>
           <w:tcPr>
@@ -3699,8 +3564,6 @@
               </w:rPr>
               <w:t>未更改默认</w:t>
             </w:r>
-            <w:bookmarkStart w:id="0" w:name="_GoBack"/>
-            <w:bookmarkEnd w:id="0"/>
             <w:r>
               <w:rPr>
                 <w:rFonts w:ascii="Times New Roman" w:hAnsi="Times New Roman" w:eastAsia="宋体" w:cs="Times New Roman"/>
@@ -3856,8 +3719,8 @@
     <w:lsdException w:uiPriority="99" w:name="Normal Indent"/>
     <w:lsdException w:uiPriority="99" w:name="footnote text"/>
     <w:lsdException w:uiPriority="99" w:name="annotation text"/>
-    <w:lsdException w:uiPriority="99" w:semiHidden="0" w:name="header"/>
-    <w:lsdException w:uiPriority="99" w:semiHidden="0" w:name="footer"/>
+    <w:lsdException w:qFormat="1" w:uiPriority="99" w:semiHidden="0" w:name="header"/>
+    <w:lsdException w:qFormat="1" w:uiPriority="99" w:semiHidden="0" w:name="footer"/>
     <w:lsdException w:uiPriority="99" w:name="index heading"/>
     <w:lsdException w:qFormat="1" w:uiPriority="35" w:name="caption"/>
     <w:lsdException w:uiPriority="99" w:name="table of figures"/>
@@ -3890,7 +3753,7 @@
     <w:lsdException w:qFormat="1" w:unhideWhenUsed="0" w:uiPriority="10" w:semiHidden="0" w:name="Title"/>
     <w:lsdException w:uiPriority="99" w:name="Closing"/>
     <w:lsdException w:uiPriority="99" w:name="Signature"/>
-    <w:lsdException w:uiPriority="1" w:name="Default Paragraph Font"/>
+    <w:lsdException w:qFormat="1" w:uiPriority="1" w:name="Default Paragraph Font"/>
     <w:lsdException w:uiPriority="99" w:name="Body Text"/>
     <w:lsdException w:uiPriority="99" w:name="Body Text Indent"/>
     <w:lsdException w:uiPriority="99" w:name="List Continue"/>
@@ -3928,7 +3791,7 @@
     <w:lsdException w:uiPriority="99" w:name="HTML Sample"/>
     <w:lsdException w:uiPriority="99" w:name="HTML Typewriter"/>
     <w:lsdException w:uiPriority="99" w:name="HTML Variable"/>
-    <w:lsdException w:uiPriority="99" w:name="Normal Table"/>
+    <w:lsdException w:qFormat="1" w:uiPriority="99" w:name="Normal Table"/>
     <w:lsdException w:uiPriority="99" w:name="annotation subject"/>
     <w:lsdException w:uiPriority="99" w:name="Table Simple 1"/>
     <w:lsdException w:uiPriority="99" w:name="Table Simple 2"/>
@@ -3973,7 +3836,7 @@
     <w:lsdException w:uiPriority="99" w:name="Table Web 2"/>
     <w:lsdException w:uiPriority="99" w:name="Table Web 3"/>
     <w:lsdException w:uiPriority="99" w:name="Balloon Text"/>
-    <w:lsdException w:unhideWhenUsed="0" w:uiPriority="39" w:semiHidden="0" w:name="Table Grid"/>
+    <w:lsdException w:qFormat="1" w:unhideWhenUsed="0" w:uiPriority="39" w:semiHidden="0" w:name="Table Grid"/>
     <w:lsdException w:uiPriority="99" w:name="Table Theme"/>
     <w:lsdException w:unhideWhenUsed="0" w:uiPriority="60" w:semiHidden="0" w:name="Light Shading"/>
     <w:lsdException w:unhideWhenUsed="0" w:uiPriority="61" w:semiHidden="0" w:name="Light List"/>
@@ -4090,16 +3953,36 @@
       <w:lang w:val="en-US" w:eastAsia="zh-CN" w:bidi="ar-SA"/>
     </w:rPr>
   </w:style>
-  <w:style w:type="character" w:default="1" w:styleId="6">
+  <w:style w:type="paragraph" w:styleId="2">
+    <w:name w:val="heading 1"/>
+    <w:basedOn w:val="1"/>
+    <w:next w:val="1"/>
+    <w:qFormat/>
+    <w:uiPriority w:val="9"/>
+    <w:pPr>
+      <w:keepNext/>
+      <w:keepLines/>
+      <w:spacing w:before="340" w:beforeLines="0" w:beforeAutospacing="0" w:after="330" w:afterLines="0" w:afterAutospacing="0" w:line="576" w:lineRule="auto"/>
+      <w:outlineLvl w:val="0"/>
+    </w:pPr>
+    <w:rPr>
+      <w:b/>
+      <w:kern w:val="44"/>
+      <w:sz w:val="44"/>
+    </w:rPr>
+  </w:style>
+  <w:style w:type="character" w:default="1" w:styleId="7">
     <w:name w:val="Default Paragraph Font"/>
     <w:semiHidden/>
     <w:unhideWhenUsed/>
+    <w:qFormat/>
     <w:uiPriority w:val="1"/>
   </w:style>
-  <w:style w:type="table" w:default="1" w:styleId="4">
+  <w:style w:type="table" w:default="1" w:styleId="5">
     <w:name w:val="Normal Table"/>
     <w:semiHidden/>
     <w:unhideWhenUsed/>
+    <w:qFormat/>
     <w:uiPriority w:val="99"/>
     <w:tblPr>
       <w:tblCellMar>
@@ -4110,11 +3993,12 @@
       </w:tblCellMar>
     </w:tblPr>
   </w:style>
-  <w:style w:type="paragraph" w:styleId="2">
+  <w:style w:type="paragraph" w:styleId="3">
     <w:name w:val="footer"/>
     <w:basedOn w:val="1"/>
-    <w:link w:val="8"/>
+    <w:link w:val="9"/>
     <w:unhideWhenUsed/>
+    <w:qFormat/>
     <w:uiPriority w:val="99"/>
     <w:pPr>
       <w:tabs>
@@ -4129,11 +4013,12 @@
       <w:szCs w:val="18"/>
     </w:rPr>
   </w:style>
-  <w:style w:type="paragraph" w:styleId="3">
+  <w:style w:type="paragraph" w:styleId="4">
     <w:name w:val="header"/>
     <w:basedOn w:val="1"/>
-    <w:link w:val="7"/>
+    <w:link w:val="8"/>
     <w:unhideWhenUsed/>
+    <w:qFormat/>
     <w:uiPriority w:val="99"/>
     <w:pPr>
       <w:pBdr>
@@ -4151,9 +4036,10 @@
       <w:szCs w:val="18"/>
     </w:rPr>
   </w:style>
-  <w:style w:type="table" w:styleId="5">
+  <w:style w:type="table" w:styleId="6">
     <w:name w:val="Table Grid"/>
-    <w:basedOn w:val="4"/>
+    <w:basedOn w:val="5"/>
+    <w:qFormat/>
     <w:uiPriority w:val="39"/>
     <w:tblPr>
       <w:tblBorders>
@@ -4166,20 +4052,22 @@
       </w:tblBorders>
     </w:tblPr>
   </w:style>
-  <w:style w:type="character" w:customStyle="1" w:styleId="7">
+  <w:style w:type="character" w:customStyle="1" w:styleId="8">
     <w:name w:val="页眉 字符"/>
-    <w:basedOn w:val="6"/>
-    <w:link w:val="3"/>
+    <w:basedOn w:val="7"/>
+    <w:link w:val="4"/>
+    <w:qFormat/>
     <w:uiPriority w:val="99"/>
     <w:rPr>
       <w:sz w:val="18"/>
       <w:szCs w:val="18"/>
     </w:rPr>
   </w:style>
-  <w:style w:type="character" w:customStyle="1" w:styleId="8">
+  <w:style w:type="character" w:customStyle="1" w:styleId="9">
     <w:name w:val="页脚 字符"/>
-    <w:basedOn w:val="6"/>
-    <w:link w:val="2"/>
+    <w:basedOn w:val="7"/>
+    <w:link w:val="3"/>
+    <w:qFormat/>
     <w:uiPriority w:val="99"/>
     <w:rPr>
       <w:sz w:val="18"/>
@@ -4446,9 +4334,7 @@
 
 <file path=customXml/item1.xml><?xml version="1.0" encoding="utf-8"?>
 <s:customData xmlns="http://www.wps.cn/officeDocument/2013/wpsCustomData" xmlns:s="http://www.wps.cn/officeDocument/2013/wpsCustomData">
-  <customSectProps>
-    <customSectPr/>
-  </customSectProps>
+  <customSectProps/>
 </s:customData>
 </file>
 

</xml_diff>